<commit_message>
View and Delete contacts added
</commit_message>
<xml_diff>
--- a/Checklist.docx
+++ b/Checklist.docx
@@ -147,7 +147,40 @@
         </w:numPr>
       </w:pPr>
       <w:r>
-        <w:t>Implement the signup endpoint</w:t>
+        <w:t xml:space="preserve">Implement the signup </w:t>
+      </w:r>
+      <w:proofErr w:type="gramStart"/>
+      <w:r>
+        <w:t>endpoint</w:t>
+      </w:r>
+      <w:proofErr w:type="gramEnd"/>
+    </w:p>
+    <w:p>
+      <w:pPr>
+        <w:pStyle w:val="ListParagraph"/>
+        <w:numPr>
+          <w:ilvl w:val="0"/>
+          <w:numId w:val="3"/>
+        </w:numPr>
+      </w:pPr>
+      <w:r>
+        <w:t xml:space="preserve">Implement the login endpoint - you will need to store your token somewhere in your application </w:t>
+      </w:r>
+      <w:proofErr w:type="gramStart"/>
+      <w:r>
+        <w:t>in order to</w:t>
+      </w:r>
+      <w:proofErr w:type="gramEnd"/>
+      <w:r>
+        <w:t xml:space="preserve"> verify your authentication with the API (look at </w:t>
+      </w:r>
+      <w:proofErr w:type="spellStart"/>
+      <w:r>
+        <w:t>AsyncStorage</w:t>
+      </w:r>
+      <w:proofErr w:type="spellEnd"/>
+      <w:r>
+        <w:t xml:space="preserve"> – we’ll cover it in more detail next week)</w:t>
       </w:r>
     </w:p>
     <w:p>
@@ -159,8 +192,13 @@
         </w:numPr>
       </w:pPr>
       <w:r>
-        <w:t>Implement the login endpoint - you will need to store your token somewhere in your application in order to verify your authentication with the API (look at AsyncStorage – we’ll cover it in more detail next week)</w:t>
+        <w:t xml:space="preserve">Implement the logout </w:t>
       </w:r>
+      <w:proofErr w:type="gramStart"/>
+      <w:r>
+        <w:t>endpoint</w:t>
+      </w:r>
+      <w:proofErr w:type="gramEnd"/>
     </w:p>
     <w:p>
       <w:pPr>
@@ -171,20 +209,13 @@
         </w:numPr>
       </w:pPr>
       <w:r>
-        <w:t>Implement the logout endpoint</w:t>
+        <w:t xml:space="preserve">You are now ready to implement all other endpoints except for handling </w:t>
       </w:r>
-    </w:p>
-    <w:p>
-      <w:pPr>
-        <w:pStyle w:val="ListParagraph"/>
-        <w:numPr>
-          <w:ilvl w:val="0"/>
-          <w:numId w:val="3"/>
-        </w:numPr>
-      </w:pPr>
+      <w:proofErr w:type="gramStart"/>
       <w:r>
-        <w:t>You are now ready to implement all other endpoints except for handling photos</w:t>
+        <w:t>photos</w:t>
       </w:r>
+      <w:proofErr w:type="gramEnd"/>
     </w:p>
     <w:p/>
     <w:p/>
@@ -291,7 +322,15 @@
           </w:tcPr>
           <w:p>
             <w:r>
-              <w:t>GET /user/{user_id}</w:t>
+              <w:t>GET /user/{</w:t>
+            </w:r>
+            <w:proofErr w:type="spellStart"/>
+            <w:r>
+              <w:t>user_id</w:t>
+            </w:r>
+            <w:proofErr w:type="spellEnd"/>
+            <w:r>
+              <w:t>}</w:t>
             </w:r>
           </w:p>
         </w:tc>
@@ -333,7 +372,15 @@
           </w:tcPr>
           <w:p>
             <w:r>
-              <w:t>PATCH /user/{user_id}</w:t>
+              <w:t>PATCH /user/{</w:t>
+            </w:r>
+            <w:proofErr w:type="spellStart"/>
+            <w:r>
+              <w:t>user_id</w:t>
+            </w:r>
+            <w:proofErr w:type="spellEnd"/>
+            <w:r>
+              <w:t>}</w:t>
             </w:r>
           </w:p>
         </w:tc>
@@ -359,7 +406,7 @@
               <w:cnfStyle w:val="000000100000" w:firstRow="0" w:lastRow="0" w:firstColumn="0" w:lastColumn="0" w:oddVBand="0" w:evenVBand="0" w:oddHBand="1" w:evenHBand="0" w:firstRowFirstColumn="0" w:firstRowLastColumn="0" w:lastRowFirstColumn="0" w:lastRowLastColumn="0"/>
             </w:pPr>
             <w:r>
-              <w:t>N</w:t>
+              <w:t>Y</w:t>
             </w:r>
           </w:p>
         </w:tc>
@@ -516,7 +563,21 @@
               <w:rPr>
                 <w:lang w:eastAsia="en-GB"/>
               </w:rPr>
-              <w:t>user/{user_id}/photo</w:t>
+              <w:t>user/{</w:t>
+            </w:r>
+            <w:proofErr w:type="spellStart"/>
+            <w:r>
+              <w:rPr>
+                <w:lang w:eastAsia="en-GB"/>
+              </w:rPr>
+              <w:t>user_id</w:t>
+            </w:r>
+            <w:proofErr w:type="spellEnd"/>
+            <w:r>
+              <w:rPr>
+                <w:lang w:eastAsia="en-GB"/>
+              </w:rPr>
+              <w:t>}/photo</w:t>
             </w:r>
           </w:p>
         </w:tc>
@@ -532,7 +593,29 @@
               <w:rPr>
                 <w:lang w:eastAsia="en-GB"/>
               </w:rPr>
-              <w:t>Get a users profile photo</w:t>
+              <w:t xml:space="preserve">Get </w:t>
+            </w:r>
+            <w:proofErr w:type="spellStart"/>
+            <w:r>
+              <w:rPr>
+                <w:lang w:eastAsia="en-GB"/>
+              </w:rPr>
+              <w:t xml:space="preserve">a </w:t>
+            </w:r>
+            <w:proofErr w:type="gramStart"/>
+            <w:r>
+              <w:rPr>
+                <w:lang w:eastAsia="en-GB"/>
+              </w:rPr>
+              <w:t>users</w:t>
+            </w:r>
+            <w:proofErr w:type="spellEnd"/>
+            <w:proofErr w:type="gramEnd"/>
+            <w:r>
+              <w:rPr>
+                <w:lang w:eastAsia="en-GB"/>
+              </w:rPr>
+              <w:t xml:space="preserve"> profile photo</w:t>
             </w:r>
           </w:p>
         </w:tc>
@@ -551,7 +634,7 @@
               <w:rPr>
                 <w:lang w:eastAsia="en-GB"/>
               </w:rPr>
-              <w:t>N</w:t>
+              <w:t>Y</w:t>
             </w:r>
           </w:p>
         </w:tc>
@@ -582,7 +665,21 @@
               <w:rPr>
                 <w:lang w:eastAsia="en-GB"/>
               </w:rPr>
-              <w:t>user/{user_id}/photo</w:t>
+              <w:t>user/{</w:t>
+            </w:r>
+            <w:proofErr w:type="spellStart"/>
+            <w:r>
+              <w:rPr>
+                <w:lang w:eastAsia="en-GB"/>
+              </w:rPr>
+              <w:t>user_id</w:t>
+            </w:r>
+            <w:proofErr w:type="spellEnd"/>
+            <w:r>
+              <w:rPr>
+                <w:lang w:eastAsia="en-GB"/>
+              </w:rPr>
+              <w:t>}/photo</w:t>
             </w:r>
           </w:p>
         </w:tc>
@@ -799,7 +896,15 @@
           </w:tcPr>
           <w:p>
             <w:r>
-              <w:t>POST /user/{user_id}/contact</w:t>
+              <w:t>POST /user/{</w:t>
+            </w:r>
+            <w:proofErr w:type="spellStart"/>
+            <w:r>
+              <w:t>user_id</w:t>
+            </w:r>
+            <w:proofErr w:type="spellEnd"/>
+            <w:r>
+              <w:t>}/contact</w:t>
             </w:r>
           </w:p>
         </w:tc>
@@ -841,7 +946,15 @@
           </w:tcPr>
           <w:p>
             <w:r>
-              <w:t>DELETE /user/{user_id}/contact</w:t>
+              <w:t>DELETE /user/{</w:t>
+            </w:r>
+            <w:proofErr w:type="spellStart"/>
+            <w:r>
+              <w:t>user_id</w:t>
+            </w:r>
+            <w:proofErr w:type="spellEnd"/>
+            <w:r>
+              <w:t>}/contact</w:t>
             </w:r>
           </w:p>
         </w:tc>
@@ -928,7 +1041,15 @@
           </w:tcPr>
           <w:p>
             <w:r>
-              <w:t>POST /user/{user_id}/block</w:t>
+              <w:t>POST /user/{</w:t>
+            </w:r>
+            <w:proofErr w:type="spellStart"/>
+            <w:r>
+              <w:t>user_id</w:t>
+            </w:r>
+            <w:proofErr w:type="spellEnd"/>
+            <w:r>
+              <w:t>}/block</w:t>
             </w:r>
           </w:p>
         </w:tc>
@@ -973,7 +1094,15 @@
           </w:tcPr>
           <w:p>
             <w:r>
-              <w:t>DELETE /user/{user_id}/block</w:t>
+              <w:t>DELETE /user/{</w:t>
+            </w:r>
+            <w:proofErr w:type="spellStart"/>
+            <w:r>
+              <w:t>user_id</w:t>
+            </w:r>
+            <w:proofErr w:type="spellEnd"/>
+            <w:r>
+              <w:t>}/block</w:t>
             </w:r>
           </w:p>
         </w:tc>
@@ -1254,7 +1383,21 @@
               <w:rPr>
                 <w:lang w:eastAsia="en-GB"/>
               </w:rPr>
-              <w:t>hat/{chat_id}</w:t>
+              <w:t>hat/{</w:t>
+            </w:r>
+            <w:proofErr w:type="spellStart"/>
+            <w:r>
+              <w:rPr>
+                <w:lang w:eastAsia="en-GB"/>
+              </w:rPr>
+              <w:t>chat_id</w:t>
+            </w:r>
+            <w:proofErr w:type="spellEnd"/>
+            <w:r>
+              <w:rPr>
+                <w:lang w:eastAsia="en-GB"/>
+              </w:rPr>
+              <w:t>}</w:t>
             </w:r>
           </w:p>
         </w:tc>
@@ -1325,7 +1468,21 @@
               <w:rPr>
                 <w:lang w:eastAsia="en-GB"/>
               </w:rPr>
-              <w:t>hat/{chat_id}</w:t>
+              <w:t>hat/{</w:t>
+            </w:r>
+            <w:proofErr w:type="spellStart"/>
+            <w:r>
+              <w:rPr>
+                <w:lang w:eastAsia="en-GB"/>
+              </w:rPr>
+              <w:t>chat_id</w:t>
+            </w:r>
+            <w:proofErr w:type="spellEnd"/>
+            <w:r>
+              <w:rPr>
+                <w:lang w:eastAsia="en-GB"/>
+              </w:rPr>
+              <w:t>}</w:t>
             </w:r>
           </w:p>
         </w:tc>
@@ -1399,7 +1556,35 @@
               <w:rPr>
                 <w:lang w:eastAsia="en-GB"/>
               </w:rPr>
-              <w:t>hat/{chat_id}/user/{user_id}</w:t>
+              <w:t>hat/{</w:t>
+            </w:r>
+            <w:proofErr w:type="spellStart"/>
+            <w:r>
+              <w:rPr>
+                <w:lang w:eastAsia="en-GB"/>
+              </w:rPr>
+              <w:t>chat_id</w:t>
+            </w:r>
+            <w:proofErr w:type="spellEnd"/>
+            <w:r>
+              <w:rPr>
+                <w:lang w:eastAsia="en-GB"/>
+              </w:rPr>
+              <w:t>}/user/{</w:t>
+            </w:r>
+            <w:proofErr w:type="spellStart"/>
+            <w:r>
+              <w:rPr>
+                <w:lang w:eastAsia="en-GB"/>
+              </w:rPr>
+              <w:t>user_id</w:t>
+            </w:r>
+            <w:proofErr w:type="spellEnd"/>
+            <w:r>
+              <w:rPr>
+                <w:lang w:eastAsia="en-GB"/>
+              </w:rPr>
+              <w:t>}</w:t>
             </w:r>
           </w:p>
         </w:tc>
@@ -1470,7 +1655,35 @@
               <w:rPr>
                 <w:lang w:eastAsia="en-GB"/>
               </w:rPr>
-              <w:t>chat/{chat_id}/user/{user_id}</w:t>
+              <w:t>chat/{</w:t>
+            </w:r>
+            <w:proofErr w:type="spellStart"/>
+            <w:r>
+              <w:rPr>
+                <w:lang w:eastAsia="en-GB"/>
+              </w:rPr>
+              <w:t>chat_id</w:t>
+            </w:r>
+            <w:proofErr w:type="spellEnd"/>
+            <w:r>
+              <w:rPr>
+                <w:lang w:eastAsia="en-GB"/>
+              </w:rPr>
+              <w:t>}/user/{</w:t>
+            </w:r>
+            <w:proofErr w:type="spellStart"/>
+            <w:r>
+              <w:rPr>
+                <w:lang w:eastAsia="en-GB"/>
+              </w:rPr>
+              <w:t>user_id</w:t>
+            </w:r>
+            <w:proofErr w:type="spellEnd"/>
+            <w:r>
+              <w:rPr>
+                <w:lang w:eastAsia="en-GB"/>
+              </w:rPr>
+              <w:t>}</w:t>
             </w:r>
           </w:p>
         </w:tc>
@@ -1544,7 +1757,21 @@
               <w:rPr>
                 <w:lang w:eastAsia="en-GB"/>
               </w:rPr>
-              <w:t>hat/{chat_id}/message</w:t>
+              <w:t>hat/{</w:t>
+            </w:r>
+            <w:proofErr w:type="spellStart"/>
+            <w:r>
+              <w:rPr>
+                <w:lang w:eastAsia="en-GB"/>
+              </w:rPr>
+              <w:t>chat_id</w:t>
+            </w:r>
+            <w:proofErr w:type="spellEnd"/>
+            <w:r>
+              <w:rPr>
+                <w:lang w:eastAsia="en-GB"/>
+              </w:rPr>
+              <w:t>}/message</w:t>
             </w:r>
           </w:p>
         </w:tc>
@@ -1615,19 +1842,61 @@
               <w:rPr>
                 <w:lang w:eastAsia="en-GB"/>
               </w:rPr>
-              <w:t>hat/{chat_id}/messag</w:t>
-            </w:r>
-            <w:r>
-              <w:rPr>
-                <w:lang w:eastAsia="en-GB"/>
-              </w:rPr>
-              <w:t>E /</w:t>
-            </w:r>
-            <w:r>
-              <w:rPr>
-                <w:lang w:eastAsia="en-GB"/>
-              </w:rPr>
-              <w:t>{message_id}</w:t>
+              <w:t>hat/{</w:t>
+            </w:r>
+            <w:proofErr w:type="spellStart"/>
+            <w:r>
+              <w:rPr>
+                <w:lang w:eastAsia="en-GB"/>
+              </w:rPr>
+              <w:t>chat_id</w:t>
+            </w:r>
+            <w:proofErr w:type="spellEnd"/>
+            <w:r>
+              <w:rPr>
+                <w:lang w:eastAsia="en-GB"/>
+              </w:rPr>
+              <w:t>}/</w:t>
+            </w:r>
+            <w:proofErr w:type="spellStart"/>
+            <w:r>
+              <w:rPr>
+                <w:lang w:eastAsia="en-GB"/>
+              </w:rPr>
+              <w:t>messag</w:t>
+            </w:r>
+            <w:r>
+              <w:rPr>
+                <w:lang w:eastAsia="en-GB"/>
+              </w:rPr>
+              <w:t>E</w:t>
+            </w:r>
+            <w:proofErr w:type="spellEnd"/>
+            <w:r>
+              <w:rPr>
+                <w:lang w:eastAsia="en-GB"/>
+              </w:rPr>
+              <w:t xml:space="preserve"> /</w:t>
+            </w:r>
+            <w:r>
+              <w:rPr>
+                <w:lang w:eastAsia="en-GB"/>
+              </w:rPr>
+              <w:t>{</w:t>
+            </w:r>
+            <w:proofErr w:type="spellStart"/>
+            <w:r>
+              <w:rPr>
+                <w:lang w:eastAsia="en-GB"/>
+              </w:rPr>
+              <w:t>message_id</w:t>
+            </w:r>
+            <w:proofErr w:type="spellEnd"/>
+            <w:r>
+              <w:rPr>
+                <w:lang w:eastAsia="en-GB"/>
+              </w:rPr>
+              <w:t>}</w:t>
             </w:r>
           </w:p>
         </w:tc>
@@ -1701,19 +1970,61 @@
               <w:rPr>
                 <w:lang w:eastAsia="en-GB"/>
               </w:rPr>
-              <w:t>chat/{chat_id}/messag</w:t>
-            </w:r>
-            <w:r>
-              <w:rPr>
-                <w:lang w:eastAsia="en-GB"/>
-              </w:rPr>
-              <w:t>E /</w:t>
-            </w:r>
-            <w:r>
-              <w:rPr>
-                <w:lang w:eastAsia="en-GB"/>
-              </w:rPr>
-              <w:t>{message_id}</w:t>
+              <w:t>chat/{</w:t>
+            </w:r>
+            <w:proofErr w:type="spellStart"/>
+            <w:r>
+              <w:rPr>
+                <w:lang w:eastAsia="en-GB"/>
+              </w:rPr>
+              <w:t>chat_id</w:t>
+            </w:r>
+            <w:proofErr w:type="spellEnd"/>
+            <w:r>
+              <w:rPr>
+                <w:lang w:eastAsia="en-GB"/>
+              </w:rPr>
+              <w:t>}/</w:t>
+            </w:r>
+            <w:proofErr w:type="spellStart"/>
+            <w:r>
+              <w:rPr>
+                <w:lang w:eastAsia="en-GB"/>
+              </w:rPr>
+              <w:t>messag</w:t>
+            </w:r>
+            <w:r>
+              <w:rPr>
+                <w:lang w:eastAsia="en-GB"/>
+              </w:rPr>
+              <w:t>E</w:t>
+            </w:r>
+            <w:proofErr w:type="spellEnd"/>
+            <w:r>
+              <w:rPr>
+                <w:lang w:eastAsia="en-GB"/>
+              </w:rPr>
+              <w:t xml:space="preserve"> /</w:t>
+            </w:r>
+            <w:r>
+              <w:rPr>
+                <w:lang w:eastAsia="en-GB"/>
+              </w:rPr>
+              <w:t>{</w:t>
+            </w:r>
+            <w:proofErr w:type="spellStart"/>
+            <w:r>
+              <w:rPr>
+                <w:lang w:eastAsia="en-GB"/>
+              </w:rPr>
+              <w:t>message_id</w:t>
+            </w:r>
+            <w:proofErr w:type="spellEnd"/>
+            <w:r>
+              <w:rPr>
+                <w:lang w:eastAsia="en-GB"/>
+              </w:rPr>
+              <w:t>}</w:t>
             </w:r>
           </w:p>
         </w:tc>

</xml_diff>